<commit_message>
Added design choices to documentation
</commit_message>
<xml_diff>
--- a/res/ecm2414_design_and_testing_choices.docx
+++ b/res/ecm2414_design_and_testing_choices.docx
@@ -23,31 +23,188 @@
     </w:p>
     <w:p>
       <w:pPr>
-        <w:rPr>
-          <w:sz w:val="24"/>
-          <w:szCs w:val="24"/>
-        </w:rPr>
-      </w:pPr>
-      <w:r>
-        <w:rPr>
-          <w:sz w:val="24"/>
-          <w:szCs w:val="24"/>
-        </w:rPr>
-        <w:t>Desi</w:t>
-      </w:r>
-      <w:r>
-        <w:rPr>
-          <w:sz w:val="24"/>
-          <w:szCs w:val="24"/>
-        </w:rPr>
-        <w:t>gn</w:t>
-      </w:r>
-      <w:r>
-        <w:rPr>
-          <w:sz w:val="24"/>
-          <w:szCs w:val="24"/>
-        </w:rPr>
+        <w:pStyle w:val="ListParagraph"/>
+        <w:numPr>
+          <w:ilvl w:val="0"/>
+          <w:numId w:val="1"/>
+        </w:numPr>
+      </w:pPr>
+      <w:proofErr w:type="spellStart"/>
+      <w:r>
+        <w:t>PlayerThread</w:t>
+      </w:r>
+      <w:proofErr w:type="spellEnd"/>
+      <w:r>
+        <w:t xml:space="preserve"> class that implements Runnable</w:t>
+      </w:r>
+      <w:r>
+        <w:t xml:space="preserve">, with each player running their own </w:t>
+      </w:r>
+      <w:r>
+        <w:t xml:space="preserve">instructions for playing the game in parallel. This was done </w:t>
+      </w:r>
+      <w:r>
+        <w:t xml:space="preserve">so that the program runs more efficiently and to </w:t>
+      </w:r>
+      <w:r>
+        <w:t xml:space="preserve">simulate </w:t>
+      </w:r>
+      <w:r>
+        <w:t>how the game would be played in real life, with each player thinking and acting independently.</w:t>
+      </w:r>
+      <w:r>
+        <w:t xml:space="preserve"> Each player stores a list of Card objects to represent the player's hand</w:t>
+      </w:r>
+      <w:r>
+        <w:t xml:space="preserve">, and it has methods to draw cards from </w:t>
+      </w:r>
+      <w:r>
+        <w:t xml:space="preserve">the </w:t>
+      </w:r>
+      <w:proofErr w:type="spellStart"/>
+      <w:r>
+        <w:t>CardDeck</w:t>
+      </w:r>
+      <w:proofErr w:type="spellEnd"/>
+      <w:r>
+        <w:t xml:space="preserve"> object that represents the deck to the players left, and</w:t>
+      </w:r>
+      <w:r>
+        <w:t xml:space="preserve"> similarly to discard cards to the deck on the right</w:t>
+      </w:r>
+      <w:r>
+        <w:t>. The references to these decks are given to the player when it is instantiated.</w:t>
+      </w:r>
+    </w:p>
+    <w:p>
+      <w:pPr>
+        <w:pStyle w:val="ListParagraph"/>
+        <w:numPr>
+          <w:ilvl w:val="0"/>
+          <w:numId w:val="1"/>
+        </w:numPr>
+      </w:pPr>
+      <w:r>
+        <w:t xml:space="preserve">Card class </w:t>
+      </w:r>
+      <w:r>
+        <w:t xml:space="preserve">with each card containing an attribute to store its numerical value. This was done instead of just using integers so that </w:t>
+      </w:r>
+      <w:r>
+        <w:t>multiple cards with the same value are still unique objects.</w:t>
+      </w:r>
+    </w:p>
+    <w:p>
+      <w:pPr>
+        <w:pStyle w:val="ListParagraph"/>
+        <w:numPr>
+          <w:ilvl w:val="0"/>
+          <w:numId w:val="1"/>
+        </w:numPr>
+      </w:pPr>
+      <w:proofErr w:type="spellStart"/>
+      <w:r>
+        <w:t>CardDeck</w:t>
+      </w:r>
+      <w:proofErr w:type="spellEnd"/>
+      <w:r>
+        <w:t xml:space="preserve"> class representing a deck with four cards</w:t>
+      </w:r>
+      <w:r>
+        <w:t xml:space="preserve"> which are changed throughout the course of the game. Each deck stores its cards in a queue of Card objects </w:t>
+      </w:r>
+      <w:r>
+        <w:t>because cards are always added to a deck at the bottom and always taken from the top, giving it a first-</w:t>
+      </w:r>
+      <w:r>
+        <w:t xml:space="preserve">in-first-out </w:t>
+      </w:r>
+      <w:r>
+        <w:t>rule of operations</w:t>
+      </w:r>
+      <w:r>
         <w:t>.</w:t>
+      </w:r>
+    </w:p>
+    <w:p>
+      <w:pPr>
+        <w:pStyle w:val="ListParagraph"/>
+        <w:numPr>
+          <w:ilvl w:val="0"/>
+          <w:numId w:val="1"/>
+        </w:numPr>
+      </w:pPr>
+      <w:proofErr w:type="spellStart"/>
+      <w:r>
+        <w:t>CardGame</w:t>
+      </w:r>
+      <w:proofErr w:type="spellEnd"/>
+      <w:r>
+        <w:t xml:space="preserve"> class</w:t>
+      </w:r>
+      <w:r>
+        <w:t xml:space="preserve"> where the game is run, containing the </w:t>
+      </w:r>
+      <w:proofErr w:type="gramStart"/>
+      <w:r>
+        <w:t>main(</w:t>
+      </w:r>
+      <w:proofErr w:type="gramEnd"/>
+      <w:r>
+        <w:t xml:space="preserve">) method. </w:t>
+      </w:r>
+      <w:r>
+        <w:t xml:space="preserve">The game creates a list of </w:t>
+      </w:r>
+      <w:proofErr w:type="spellStart"/>
+      <w:r>
+        <w:t>PlayerThread</w:t>
+      </w:r>
+      <w:proofErr w:type="spellEnd"/>
+      <w:r>
+        <w:t xml:space="preserve"> objects and </w:t>
+      </w:r>
+      <w:proofErr w:type="spellStart"/>
+      <w:r>
+        <w:t>CardDeck</w:t>
+      </w:r>
+      <w:proofErr w:type="spellEnd"/>
+      <w:r>
+        <w:t xml:space="preserve"> objects</w:t>
+      </w:r>
+      <w:r>
+        <w:t xml:space="preserve"> that each have a specified length, taken from a user input</w:t>
+      </w:r>
+      <w:r>
+        <w:t xml:space="preserve">. These </w:t>
+      </w:r>
+      <w:proofErr w:type="spellStart"/>
+      <w:r>
+        <w:t>PlayerThread</w:t>
+      </w:r>
+      <w:proofErr w:type="spellEnd"/>
+      <w:r>
+        <w:t xml:space="preserve"> threads are </w:t>
+      </w:r>
+      <w:r>
+        <w:t>run so that each player plays the game in parallel</w:t>
+      </w:r>
+      <w:r>
+        <w:t xml:space="preserve">, at which point this </w:t>
+      </w:r>
+      <w:proofErr w:type="gramStart"/>
+      <w:r>
+        <w:t>main(</w:t>
+      </w:r>
+      <w:proofErr w:type="gramEnd"/>
+      <w:r>
+        <w:t xml:space="preserve">) method </w:t>
+      </w:r>
+      <w:r>
+        <w:t xml:space="preserve">stops performing any computation until a player has won. When the game has finished this method will output </w:t>
+      </w:r>
+      <w:r>
+        <w:t>which player has won the game and the program will stop.</w:t>
       </w:r>
     </w:p>
     <w:p>
@@ -70,17 +227,7 @@
       </w:r>
     </w:p>
     <w:p>
-      <w:pPr>
-        <w:rPr>
-          <w:sz w:val="24"/>
-          <w:szCs w:val="24"/>
-        </w:rPr>
-      </w:pPr>
-      <w:r>
-        <w:rPr>
-          <w:sz w:val="24"/>
-          <w:szCs w:val="24"/>
-        </w:rPr>
+      <w:r>
         <w:t>Test.</w:t>
       </w:r>
     </w:p>
@@ -92,6 +239,127 @@
     </w:sectPr>
   </w:body>
 </w:document>
+</file>
+
+<file path=word/numbering.xml><?xml version="1.0" encoding="utf-8"?>
+<w:numbering xmlns:wpc="http://schemas.microsoft.com/office/word/2010/wordprocessingCanvas" xmlns:cx="http://schemas.microsoft.com/office/drawing/2014/chartex" xmlns:cx1="http://schemas.microsoft.com/office/drawing/2015/9/8/chartex" xmlns:cx2="http://schemas.microsoft.com/office/drawing/2015/10/21/chartex" xmlns:cx3="http://schemas.microsoft.com/office/drawing/2016/5/9/chartex" xmlns:cx4="http://schemas.microsoft.com/office/drawing/2016/5/10/chartex" xmlns:cx5="http://schemas.microsoft.com/office/drawing/2016/5/11/chartex" xmlns:cx6="http://schemas.microsoft.com/office/drawing/2016/5/12/chartex" xmlns:cx7="http://schemas.microsoft.com/office/drawing/2016/5/13/chartex" xmlns:cx8="http://schemas.microsoft.com/office/drawing/2016/5/14/chartex" xmlns:mc="http://schemas.openxmlformats.org/markup-compatibility/2006" xmlns:aink="http://schemas.microsoft.com/office/drawing/2016/ink" xmlns:am3d="http://schemas.microsoft.com/office/drawing/2017/model3d" xmlns:o="urn:schemas-microsoft-com:office:office" xmlns:oel="http://schemas.microsoft.com/office/2019/extlst" xmlns:r="http://schemas.openxmlformats.org/officeDocument/2006/relationships" xmlns:m="http://schemas.openxmlformats.org/officeDocument/2006/math" xmlns:v="urn:schemas-microsoft-com:vml" xmlns:wp14="http://schemas.microsoft.com/office/word/2010/wordprocessingDrawing" xmlns:wp="http://schemas.openxmlformats.org/drawingml/2006/wordprocessingDrawing" xmlns:w10="urn:schemas-microsoft-com:office:word" xmlns:w="http://schemas.openxmlformats.org/wordprocessingml/2006/main" xmlns:w14="http://schemas.microsoft.com/office/word/2010/wordml" xmlns:w15="http://schemas.microsoft.com/office/word/2012/wordml" xmlns:w16cex="http://schemas.microsoft.com/office/word/2018/wordml/cex" xmlns:w16cid="http://schemas.microsoft.com/office/word/2016/wordml/cid" xmlns:w16="http://schemas.microsoft.com/office/word/2018/wordml" xmlns:w16sdtdh="http://schemas.microsoft.com/office/word/2020/wordml/sdtdatahash" xmlns:w16se="http://schemas.microsoft.com/office/word/2015/wordml/symex" xmlns:wpg="http://schemas.microsoft.com/office/word/2010/wordprocessingGroup" xmlns:wpi="http://schemas.microsoft.com/office/word/2010/wordprocessingInk" xmlns:wne="http://schemas.microsoft.com/office/word/2006/wordml" xmlns:wps="http://schemas.microsoft.com/office/word/2010/wordprocessingShape" mc:Ignorable="w14 w15 w16se w16cid w16 w16cex w16sdtdh wp14">
+  <w:abstractNum w:abstractNumId="0" w15:restartNumberingAfterBreak="0">
+    <w:nsid w:val="41B62A4D"/>
+    <w:multiLevelType w:val="hybridMultilevel"/>
+    <w:tmpl w:val="1F102B44"/>
+    <w:lvl w:ilvl="0" w:tplc="08090001">
+      <w:start w:val="1"/>
+      <w:numFmt w:val="bullet"/>
+      <w:lvlText w:val=""/>
+      <w:lvlJc w:val="left"/>
+      <w:pPr>
+        <w:ind w:left="720" w:hanging="360"/>
+      </w:pPr>
+      <w:rPr>
+        <w:rFonts w:ascii="Symbol" w:hAnsi="Symbol" w:hint="default"/>
+      </w:rPr>
+    </w:lvl>
+    <w:lvl w:ilvl="1" w:tplc="08090003" w:tentative="1">
+      <w:start w:val="1"/>
+      <w:numFmt w:val="bullet"/>
+      <w:lvlText w:val="o"/>
+      <w:lvlJc w:val="left"/>
+      <w:pPr>
+        <w:ind w:left="1440" w:hanging="360"/>
+      </w:pPr>
+      <w:rPr>
+        <w:rFonts w:ascii="Courier New" w:hAnsi="Courier New" w:cs="Courier New" w:hint="default"/>
+      </w:rPr>
+    </w:lvl>
+    <w:lvl w:ilvl="2" w:tplc="08090005" w:tentative="1">
+      <w:start w:val="1"/>
+      <w:numFmt w:val="bullet"/>
+      <w:lvlText w:val=""/>
+      <w:lvlJc w:val="left"/>
+      <w:pPr>
+        <w:ind w:left="2160" w:hanging="360"/>
+      </w:pPr>
+      <w:rPr>
+        <w:rFonts w:ascii="Wingdings" w:hAnsi="Wingdings" w:hint="default"/>
+      </w:rPr>
+    </w:lvl>
+    <w:lvl w:ilvl="3" w:tplc="08090001" w:tentative="1">
+      <w:start w:val="1"/>
+      <w:numFmt w:val="bullet"/>
+      <w:lvlText w:val=""/>
+      <w:lvlJc w:val="left"/>
+      <w:pPr>
+        <w:ind w:left="2880" w:hanging="360"/>
+      </w:pPr>
+      <w:rPr>
+        <w:rFonts w:ascii="Symbol" w:hAnsi="Symbol" w:hint="default"/>
+      </w:rPr>
+    </w:lvl>
+    <w:lvl w:ilvl="4" w:tplc="08090003" w:tentative="1">
+      <w:start w:val="1"/>
+      <w:numFmt w:val="bullet"/>
+      <w:lvlText w:val="o"/>
+      <w:lvlJc w:val="left"/>
+      <w:pPr>
+        <w:ind w:left="3600" w:hanging="360"/>
+      </w:pPr>
+      <w:rPr>
+        <w:rFonts w:ascii="Courier New" w:hAnsi="Courier New" w:cs="Courier New" w:hint="default"/>
+      </w:rPr>
+    </w:lvl>
+    <w:lvl w:ilvl="5" w:tplc="08090005" w:tentative="1">
+      <w:start w:val="1"/>
+      <w:numFmt w:val="bullet"/>
+      <w:lvlText w:val=""/>
+      <w:lvlJc w:val="left"/>
+      <w:pPr>
+        <w:ind w:left="4320" w:hanging="360"/>
+      </w:pPr>
+      <w:rPr>
+        <w:rFonts w:ascii="Wingdings" w:hAnsi="Wingdings" w:hint="default"/>
+      </w:rPr>
+    </w:lvl>
+    <w:lvl w:ilvl="6" w:tplc="08090001" w:tentative="1">
+      <w:start w:val="1"/>
+      <w:numFmt w:val="bullet"/>
+      <w:lvlText w:val=""/>
+      <w:lvlJc w:val="left"/>
+      <w:pPr>
+        <w:ind w:left="5040" w:hanging="360"/>
+      </w:pPr>
+      <w:rPr>
+        <w:rFonts w:ascii="Symbol" w:hAnsi="Symbol" w:hint="default"/>
+      </w:rPr>
+    </w:lvl>
+    <w:lvl w:ilvl="7" w:tplc="08090003" w:tentative="1">
+      <w:start w:val="1"/>
+      <w:numFmt w:val="bullet"/>
+      <w:lvlText w:val="o"/>
+      <w:lvlJc w:val="left"/>
+      <w:pPr>
+        <w:ind w:left="5760" w:hanging="360"/>
+      </w:pPr>
+      <w:rPr>
+        <w:rFonts w:ascii="Courier New" w:hAnsi="Courier New" w:cs="Courier New" w:hint="default"/>
+      </w:rPr>
+    </w:lvl>
+    <w:lvl w:ilvl="8" w:tplc="08090005" w:tentative="1">
+      <w:start w:val="1"/>
+      <w:numFmt w:val="bullet"/>
+      <w:lvlText w:val=""/>
+      <w:lvlJc w:val="left"/>
+      <w:pPr>
+        <w:ind w:left="6480" w:hanging="360"/>
+      </w:pPr>
+      <w:rPr>
+        <w:rFonts w:ascii="Wingdings" w:hAnsi="Wingdings" w:hint="default"/>
+      </w:rPr>
+    </w:lvl>
+  </w:abstractNum>
+  <w:num w:numId="1" w16cid:durableId="1993440405">
+    <w:abstractNumId w:val="0"/>
+  </w:num>
+</w:numbering>
 </file>
 
 <file path=word/styles.xml><?xml version="1.0" encoding="utf-8"?>
@@ -520,6 +788,17 @@
     <w:semiHidden/>
     <w:unhideWhenUsed/>
   </w:style>
+  <w:style w:type="paragraph" w:styleId="ListParagraph">
+    <w:name w:val="List Paragraph"/>
+    <w:basedOn w:val="Normal"/>
+    <w:uiPriority w:val="34"/>
+    <w:qFormat/>
+    <w:rsid w:val="005F6832"/>
+    <w:pPr>
+      <w:ind w:left="720"/>
+      <w:contextualSpacing/>
+    </w:pPr>
+  </w:style>
 </w:styles>
 </file>
 

</xml_diff>